<commit_message>
removed some leftover debugging messages documentation changes
</commit_message>
<xml_diff>
--- a/docs/user/Writing Bytecode Signatures for Preclassification.docx
+++ b/docs/user/Writing Bytecode Signatures for Preclassification.docx
@@ -670,27 +670,8 @@
           <w:sz w:val="19"/>
           <w:szCs w:val="19"/>
         </w:rPr>
-        <w:t xml:space="preserve"> '{ "Magic": "JSON",' */</w:t>
-      </w:r>
-    </w:p>
-    <w:p>
-      <w:pPr>
-        <w:pBdr>
-          <w:top w:val="single" w:sz="4" w:space="1" w:color="auto"/>
-          <w:left w:val="single" w:sz="4" w:space="1" w:color="auto"/>
-          <w:bottom w:val="single" w:sz="4" w:space="1" w:color="auto"/>
-          <w:right w:val="single" w:sz="4" w:space="1" w:color="auto"/>
-        </w:pBdr>
-        <w:autoSpaceDE w:val="0"/>
-        <w:autoSpaceDN w:val="0"/>
-        <w:adjustRightInd w:val="0"/>
-        <w:spacing w:line="240" w:lineRule="auto"/>
-        <w:rPr>
-          <w:rFonts w:ascii="Consolas" w:hAnsi="Consolas" w:cs="Consolas"/>
-          <w:sz w:val="19"/>
-          <w:szCs w:val="19"/>
-        </w:rPr>
-      </w:pPr>
+        <w:t xml:space="preserve"> '{ "Magic": "</w:t>
+      </w:r>
       <w:r>
         <w:rPr>
           <w:rFonts w:ascii="Consolas" w:hAnsi="Consolas" w:cs="Consolas"/>
@@ -698,6 +679,52 @@
           <w:sz w:val="19"/>
           <w:szCs w:val="19"/>
         </w:rPr>
+        <w:t>CLAM</w:t>
+      </w:r>
+      <w:r>
+        <w:rPr>
+          <w:rFonts w:ascii="Consolas" w:hAnsi="Consolas" w:cs="Consolas"/>
+          <w:color w:val="008000"/>
+          <w:sz w:val="19"/>
+          <w:szCs w:val="19"/>
+        </w:rPr>
+        <w:t>JSON</w:t>
+      </w:r>
+      <w:r>
+        <w:rPr>
+          <w:rFonts w:ascii="Consolas" w:hAnsi="Consolas" w:cs="Consolas"/>
+          <w:color w:val="008000"/>
+          <w:sz w:val="19"/>
+          <w:szCs w:val="19"/>
+        </w:rPr>
+        <w:t>' */</w:t>
+      </w:r>
+    </w:p>
+    <w:p>
+      <w:pPr>
+        <w:pBdr>
+          <w:top w:val="single" w:sz="4" w:space="1" w:color="auto"/>
+          <w:left w:val="single" w:sz="4" w:space="1" w:color="auto"/>
+          <w:bottom w:val="single" w:sz="4" w:space="1" w:color="auto"/>
+          <w:right w:val="single" w:sz="4" w:space="1" w:color="auto"/>
+        </w:pBdr>
+        <w:autoSpaceDE w:val="0"/>
+        <w:autoSpaceDN w:val="0"/>
+        <w:adjustRightInd w:val="0"/>
+        <w:spacing w:line="240" w:lineRule="auto"/>
+        <w:rPr>
+          <w:rFonts w:ascii="Consolas" w:hAnsi="Consolas" w:cs="Consolas"/>
+          <w:sz w:val="19"/>
+          <w:szCs w:val="19"/>
+        </w:rPr>
+      </w:pPr>
+      <w:r>
+        <w:rPr>
+          <w:rFonts w:ascii="Consolas" w:hAnsi="Consolas" w:cs="Consolas"/>
+          <w:color w:val="008000"/>
+          <w:sz w:val="19"/>
+          <w:szCs w:val="19"/>
+        </w:rPr>
         <w:t xml:space="preserve">/* this can be readjusted for specific </w:t>
       </w:r>
       <w:proofErr w:type="spellStart"/>
@@ -772,7 +799,37 @@
           <w:sz w:val="19"/>
           <w:szCs w:val="19"/>
         </w:rPr>
-        <w:t>"0:7b20224d61676963223a20224a534f4e222c"</w:t>
+        <w:t>"0:</w:t>
+      </w:r>
+      <w:r>
+        <w:t xml:space="preserve"> </w:t>
+      </w:r>
+      <w:r>
+        <w:rPr>
+          <w:rFonts w:ascii="Consolas" w:hAnsi="Consolas" w:cs="Consolas"/>
+          <w:color w:val="A31515"/>
+          <w:sz w:val="19"/>
+          <w:szCs w:val="19"/>
+        </w:rPr>
+        <w:t>7b20224d61676963223a2022434c414</w:t>
+      </w:r>
+      <w:r>
+        <w:rPr>
+          <w:rFonts w:ascii="Consolas" w:hAnsi="Consolas" w:cs="Consolas"/>
+          <w:color w:val="A31515"/>
+          <w:sz w:val="19"/>
+          <w:szCs w:val="19"/>
+        </w:rPr>
+        <w:t>d4a534f4e</w:t>
+      </w:r>
+      <w:r>
+        <w:rPr>
+          <w:rFonts w:ascii="Consolas" w:hAnsi="Consolas" w:cs="Consolas"/>
+          <w:color w:val="A31515"/>
+          <w:sz w:val="19"/>
+          <w:szCs w:val="19"/>
+        </w:rPr>
+        <w:t>"</w:t>
       </w:r>
       <w:r>
         <w:rPr>
@@ -4795,21 +4852,7 @@
         <w:rPr>
           <w:rFonts w:cs="Consolas"/>
         </w:rPr>
-        <w:t xml:space="preserve">ontain </w:t>
-      </w:r>
-      <w:proofErr w:type="gramStart"/>
-      <w:r>
-        <w:rPr>
-          <w:rFonts w:cs="Consolas"/>
-        </w:rPr>
-        <w:t>alphanumeric</w:t>
-      </w:r>
-      <w:proofErr w:type="gramEnd"/>
-      <w:r>
-        <w:rPr>
-          <w:rFonts w:cs="Consolas"/>
-        </w:rPr>
-        <w:t xml:space="preserve"> characters.</w:t>
+        <w:t>ontain alphanumeric characters.</w:t>
       </w:r>
     </w:p>
     <w:p>
@@ -5865,27 +5908,8 @@
           <w:sz w:val="19"/>
           <w:szCs w:val="19"/>
         </w:rPr>
-        <w:t xml:space="preserve"> '{ "Magic": "JSON",' */</w:t>
-      </w:r>
-    </w:p>
-    <w:p>
-      <w:pPr>
-        <w:pBdr>
-          <w:top w:val="single" w:sz="4" w:space="1" w:color="auto"/>
-          <w:left w:val="single" w:sz="4" w:space="1" w:color="auto"/>
-          <w:bottom w:val="single" w:sz="4" w:space="1" w:color="auto"/>
-          <w:right w:val="single" w:sz="4" w:space="1" w:color="auto"/>
-        </w:pBdr>
-        <w:autoSpaceDE w:val="0"/>
-        <w:autoSpaceDN w:val="0"/>
-        <w:adjustRightInd w:val="0"/>
-        <w:spacing w:line="240" w:lineRule="auto"/>
-        <w:rPr>
-          <w:rFonts w:ascii="Consolas" w:hAnsi="Consolas" w:cs="Consolas"/>
-          <w:sz w:val="19"/>
-          <w:szCs w:val="19"/>
-        </w:rPr>
-      </w:pPr>
+        <w:t xml:space="preserve"> '{ "Magic": "</w:t>
+      </w:r>
       <w:r>
         <w:rPr>
           <w:rFonts w:ascii="Consolas" w:hAnsi="Consolas" w:cs="Consolas"/>
@@ -5893,6 +5917,52 @@
           <w:sz w:val="19"/>
           <w:szCs w:val="19"/>
         </w:rPr>
+        <w:t>CLAM</w:t>
+      </w:r>
+      <w:r>
+        <w:rPr>
+          <w:rFonts w:ascii="Consolas" w:hAnsi="Consolas" w:cs="Consolas"/>
+          <w:color w:val="008000"/>
+          <w:sz w:val="19"/>
+          <w:szCs w:val="19"/>
+        </w:rPr>
+        <w:t>JSON</w:t>
+      </w:r>
+      <w:r>
+        <w:rPr>
+          <w:rFonts w:ascii="Consolas" w:hAnsi="Consolas" w:cs="Consolas"/>
+          <w:color w:val="008000"/>
+          <w:sz w:val="19"/>
+          <w:szCs w:val="19"/>
+        </w:rPr>
+        <w:t>' */</w:t>
+      </w:r>
+    </w:p>
+    <w:p>
+      <w:pPr>
+        <w:pBdr>
+          <w:top w:val="single" w:sz="4" w:space="1" w:color="auto"/>
+          <w:left w:val="single" w:sz="4" w:space="1" w:color="auto"/>
+          <w:bottom w:val="single" w:sz="4" w:space="1" w:color="auto"/>
+          <w:right w:val="single" w:sz="4" w:space="1" w:color="auto"/>
+        </w:pBdr>
+        <w:autoSpaceDE w:val="0"/>
+        <w:autoSpaceDN w:val="0"/>
+        <w:adjustRightInd w:val="0"/>
+        <w:spacing w:line="240" w:lineRule="auto"/>
+        <w:rPr>
+          <w:rFonts w:ascii="Consolas" w:hAnsi="Consolas" w:cs="Consolas"/>
+          <w:sz w:val="19"/>
+          <w:szCs w:val="19"/>
+        </w:rPr>
+      </w:pPr>
+      <w:r>
+        <w:rPr>
+          <w:rFonts w:ascii="Consolas" w:hAnsi="Consolas" w:cs="Consolas"/>
+          <w:color w:val="008000"/>
+          <w:sz w:val="19"/>
+          <w:szCs w:val="19"/>
+        </w:rPr>
         <w:t xml:space="preserve">/* this can be readjusted for specific </w:t>
       </w:r>
       <w:proofErr w:type="spellStart"/>
@@ -5967,7 +6037,45 @@
           <w:sz w:val="19"/>
           <w:szCs w:val="19"/>
         </w:rPr>
-        <w:t>"0:7b20224d61676963223a20224a534f4e222c"</w:t>
+        <w:t>"0:</w:t>
+      </w:r>
+      <w:r>
+        <w:rPr>
+          <w:rFonts w:ascii="Consolas" w:hAnsi="Consolas" w:cs="Consolas"/>
+          <w:color w:val="A31515"/>
+          <w:sz w:val="19"/>
+          <w:szCs w:val="19"/>
+        </w:rPr>
+        <w:t xml:space="preserve"> </w:t>
+      </w:r>
+      <w:r>
+        <w:rPr>
+          <w:rFonts w:ascii="Consolas" w:hAnsi="Consolas" w:cs="Consolas"/>
+          <w:color w:val="A31515"/>
+          <w:sz w:val="19"/>
+          <w:szCs w:val="19"/>
+        </w:rPr>
+        <w:t>7b20224d6167</w:t>
+      </w:r>
+      <w:r>
+        <w:rPr>
+          <w:rFonts w:ascii="Consolas" w:hAnsi="Consolas" w:cs="Consolas"/>
+          <w:color w:val="A31515"/>
+          <w:sz w:val="19"/>
+          <w:szCs w:val="19"/>
+        </w:rPr>
+        <w:t>6963223a2022434c414d4a534f4e</w:t>
+      </w:r>
+      <w:bookmarkStart w:id="0" w:name="_GoBack"/>
+      <w:bookmarkEnd w:id="0"/>
+      <w:r>
+        <w:rPr>
+          <w:rFonts w:ascii="Consolas" w:hAnsi="Consolas" w:cs="Consolas"/>
+          <w:color w:val="A31515"/>
+          <w:sz w:val="19"/>
+          <w:szCs w:val="19"/>
+        </w:rPr>
+        <w:t>"</w:t>
       </w:r>
       <w:r>
         <w:rPr>
@@ -11198,15 +11306,7 @@
           <w:sz w:val="19"/>
           <w:szCs w:val="19"/>
         </w:rPr>
-        <w:t>STR_MAXLEN</w:t>
-      </w:r>
-      <w:r>
-        <w:rPr>
-          <w:rFonts w:ascii="Consolas" w:hAnsi="Consolas" w:cs="Consolas"/>
-          <w:sz w:val="19"/>
-          <w:szCs w:val="19"/>
-        </w:rPr>
-        <w:t xml:space="preserve"> </w:t>
+        <w:t xml:space="preserve">STR_MAXLEN </w:t>
       </w:r>
       <w:r>
         <w:rPr>
@@ -14314,8 +14414,6 @@
         </w:rPr>
         <w:t>trigger a</w:t>
       </w:r>
-      <w:bookmarkStart w:id="0" w:name="_GoBack"/>
-      <w:bookmarkEnd w:id="0"/>
       <w:r>
         <w:rPr>
           <w:rFonts w:cs="Consolas"/>

</xml_diff>